<commit_message>
huisstijl and feedback log updated version;
</commit_message>
<xml_diff>
--- a/dali-home/public/huisstijl.docx
+++ b/dali-home/public/huisstijl.docx
@@ -3830,19 +3830,11 @@
                 <w:lang w:val="en-US"/>
               </w:rPr>
             </w:pPr>
-            <w:proofErr w:type="spellStart"/>
-            <w:r>
-              <w:rPr>
-                <w:lang w:val="en-US"/>
-              </w:rPr>
-              <w:t>Nieuwe</w:t>
-            </w:r>
-            <w:proofErr w:type="spellEnd"/>
-            <w:r>
-              <w:rPr>
-                <w:lang w:val="en-US"/>
-              </w:rPr>
-              <w:t xml:space="preserve"> </w:t>
+            <w:r>
+              <w:rPr>
+                <w:lang w:val="en-US"/>
+              </w:rPr>
+              <w:t xml:space="preserve">Nieuwe </w:t>
             </w:r>
             <w:proofErr w:type="spellStart"/>
             <w:r>

</xml_diff>